<commit_message>
Se agrega el indexado de TXT files
</commit_message>
<xml_diff>
--- a/src/com/textfinder/documentlibrary/documents/pruebaword.docx
+++ b/src/com/textfinder/documentlibrary/documents/pruebaword.docx
@@ -12,7 +12,70 @@
         <w:rPr>
           <w:lang w:val="es-CR"/>
         </w:rPr>
-        <w:t>Hola que pex que hora es antes de que termine el mundial de lol</w:t>
+        <w:t>Probandodocx1</w:t>
+      </w:r>
+      <w:r>
+        <w:rPr>
+          <w:lang w:val="es-CR"/>
+        </w:rPr>
+        <w:t xml:space="preserve"> </w:t>
+      </w:r>
+      <w:r>
+        <w:rPr>
+          <w:lang w:val="es-CR"/>
+        </w:rPr>
+        <w:t>Probandodocx</w:t>
+      </w:r>
+      <w:r>
+        <w:rPr>
+          <w:lang w:val="es-CR"/>
+        </w:rPr>
+        <w:t xml:space="preserve">2 </w:t>
+      </w:r>
+    </w:p>
+    <w:p>
+      <w:pPr>
+        <w:rPr>
+          <w:lang w:val="es-CR"/>
+        </w:rPr>
+      </w:pPr>
+    </w:p>
+    <w:p>
+      <w:pPr>
+        <w:rPr>
+          <w:lang w:val="es-CR"/>
+        </w:rPr>
+      </w:pPr>
+      <w:r>
+        <w:rPr>
+          <w:lang w:val="es-CR"/>
+        </w:rPr>
+        <w:t>Probandodocx</w:t>
+      </w:r>
+      <w:r>
+        <w:rPr>
+          <w:lang w:val="es-CR"/>
+        </w:rPr>
+        <w:t>3</w:t>
+      </w:r>
+    </w:p>
+    <w:p>
+      <w:pPr>
+        <w:rPr>
+          <w:lang w:val="es-CR"/>
+        </w:rPr>
+      </w:pPr>
+      <w:r>
+        <w:rPr>
+          <w:lang w:val="es-CR"/>
+        </w:rPr>
+        <w:t>Probandodocx</w:t>
+      </w:r>
+      <w:r>
+        <w:rPr>
+          <w:lang w:val="es-CR"/>
+        </w:rPr>
+        <w:t>4</w:t>
       </w:r>
       <w:bookmarkStart w:id="0" w:name="_GoBack"/>
       <w:bookmarkEnd w:id="0"/>
@@ -150,6 +213,7 @@
     <w:lsdException w:name="HTML Sample" w:semiHidden="1" w:unhideWhenUsed="1"/>
     <w:lsdException w:name="HTML Typewriter" w:semiHidden="1" w:unhideWhenUsed="1"/>
     <w:lsdException w:name="HTML Variable" w:semiHidden="1" w:unhideWhenUsed="1"/>
+    <w:lsdException w:name="Normal Table" w:semiHidden="1" w:unhideWhenUsed="1"/>
     <w:lsdException w:name="annotation subject" w:semiHidden="1" w:unhideWhenUsed="1"/>
     <w:lsdException w:name="No List" w:semiHidden="1" w:unhideWhenUsed="1"/>
     <w:lsdException w:name="Outline List 1" w:semiHidden="1" w:unhideWhenUsed="1"/>
@@ -195,9 +259,11 @@
     <w:lsdException w:name="Table Subtle 1" w:semiHidden="1" w:unhideWhenUsed="1"/>
     <w:lsdException w:name="Table Subtle 2" w:semiHidden="1" w:unhideWhenUsed="1"/>
     <w:lsdException w:name="Table Web 1" w:semiHidden="1" w:unhideWhenUsed="1"/>
+    <w:lsdException w:name="Table Web 2" w:semiHidden="1" w:unhideWhenUsed="1"/>
     <w:lsdException w:name="Table Web 3" w:semiHidden="1" w:unhideWhenUsed="1"/>
     <w:lsdException w:name="Balloon Text" w:semiHidden="1" w:unhideWhenUsed="1"/>
     <w:lsdException w:name="Table Grid" w:uiPriority="39"/>
+    <w:lsdException w:name="Table Theme" w:semiHidden="1" w:unhideWhenUsed="1"/>
     <w:lsdException w:name="Placeholder Text" w:semiHidden="1"/>
     <w:lsdException w:name="No Spacing" w:uiPriority="1" w:qFormat="1"/>
     <w:lsdException w:name="Light Shading" w:uiPriority="60"/>

</xml_diff>

<commit_message>
Se agrega las siguientes caracteristicas:
-Se agrega la busqueda de palabras en el indexado.
-Se agrega la caracteristica de mostrar la lista de documentos donde se encuentra la palabra.
-Se agrega la opción de abrir los documentos donde se encuentra la palabra.
</commit_message>
<xml_diff>
--- a/src/com/textfinder/documentlibrary/documents/pruebaword.docx
+++ b/src/com/textfinder/documentlibrary/documents/pruebaword.docx
@@ -12,51 +12,7 @@
         <w:rPr>
           <w:lang w:val="es-CR"/>
         </w:rPr>
-        <w:t>Probandodocx1</w:t>
-      </w:r>
-      <w:r>
-        <w:rPr>
-          <w:lang w:val="es-CR"/>
-        </w:rPr>
-        <w:t xml:space="preserve"> </w:t>
-      </w:r>
-      <w:r>
-        <w:rPr>
-          <w:lang w:val="es-CR"/>
-        </w:rPr>
-        <w:t>Probandodocx</w:t>
-      </w:r>
-      <w:r>
-        <w:rPr>
-          <w:lang w:val="es-CR"/>
-        </w:rPr>
-        <w:t xml:space="preserve">2 </w:t>
-      </w:r>
-    </w:p>
-    <w:p>
-      <w:pPr>
-        <w:rPr>
-          <w:lang w:val="es-CR"/>
-        </w:rPr>
-      </w:pPr>
-    </w:p>
-    <w:p>
-      <w:pPr>
-        <w:rPr>
-          <w:lang w:val="es-CR"/>
-        </w:rPr>
-      </w:pPr>
-      <w:r>
-        <w:rPr>
-          <w:lang w:val="es-CR"/>
-        </w:rPr>
-        <w:t>Probandodocx</w:t>
-      </w:r>
-      <w:r>
-        <w:rPr>
-          <w:lang w:val="es-CR"/>
-        </w:rPr>
-        <w:t>3</w:t>
+        <w:t>Hol asdad</w:t>
       </w:r>
     </w:p>
     <w:p>
@@ -69,13 +25,26 @@
         <w:rPr>
           <w:lang w:val="es-CR"/>
         </w:rPr>
-        <w:t>Probandodocx</w:t>
+        <w:t>K</w:t>
       </w:r>
       <w:r>
         <w:rPr>
           <w:lang w:val="es-CR"/>
         </w:rPr>
-        <w:t>4</w:t>
+        <w:t>ekeek</w:t>
+      </w:r>
+    </w:p>
+    <w:p>
+      <w:pPr>
+        <w:rPr>
+          <w:lang w:val="es-CR"/>
+        </w:rPr>
+      </w:pPr>
+      <w:r>
+        <w:rPr>
+          <w:lang w:val="es-CR"/>
+        </w:rPr>
+        <w:t>Hola hola</w:t>
       </w:r>
       <w:bookmarkStart w:id="0" w:name="_GoBack"/>
       <w:bookmarkEnd w:id="0"/>

</xml_diff>